<commit_message>
Gadv project update 2
Gadv project
</commit_message>
<xml_diff>
--- a/AI-assisted Project Schedule.docx
+++ b/AI-assisted Project Schedule.docx
@@ -5,6 +5,7 @@
     <w:tbl>
       <w:tblPr>
         <w:tblStyle w:val="TableGrid"/>
+        <w:tblpPr w:leftFromText="180" w:rightFromText="180" w:vertAnchor="page" w:horzAnchor="margin" w:tblpY="2029"/>
         <w:tblW w:w="0" w:type="auto"/>
         <w:tblLook w:val="04A0" w:firstRow="1" w:lastRow="0" w:firstColumn="1" w:lastColumn="0" w:noHBand="0" w:noVBand="1"/>
       </w:tblPr>
@@ -20,6 +21,7 @@
             <w:gridSpan w:val="3"/>
           </w:tcPr>
           <w:p>
+            <w:bookmarkStart w:id="0" w:name="_Hlk203407036"/>
             <w:r>
               <w:t>Week 1</w:t>
             </w:r>
@@ -1149,6 +1151,7 @@
           </w:tcPr>
           <w:p>
             <w:r>
+              <w:lastRenderedPageBreak/>
               <w:t>Week 7</w:t>
             </w:r>
           </w:p>
@@ -1193,7 +1196,6 @@
           </w:tcPr>
           <w:p>
             <w:r>
-              <w:lastRenderedPageBreak/>
               <w:t>1</w:t>
             </w:r>
           </w:p>
@@ -1249,6 +1251,7 @@
           <w:p/>
         </w:tc>
       </w:tr>
+      <w:bookmarkEnd w:id="0"/>
     </w:tbl>
     <w:p/>
     <w:sectPr>
@@ -1864,6 +1867,7 @@
   <w:style w:type="character" w:default="1" w:styleId="DefaultParagraphFont">
     <w:name w:val="Default Paragraph Font"/>
     <w:uiPriority w:val="1"/>
+    <w:semiHidden/>
     <w:unhideWhenUsed/>
   </w:style>
   <w:style w:type="table" w:default="1" w:styleId="TableNormal">

</xml_diff>